<commit_message>
Update chap2 manual and projects for STDIO_UART not requiring ring buffer or initialization. Add more detail to chapter 5 example 4.
</commit_message>
<xml_diff>
--- a/labmanual/WA101-02-Peripherals.docx
+++ b/labmanual/WA101-02-Peripherals.docx
@@ -6,8 +6,6 @@
       <w:pPr>
         <w:pStyle w:val="Heading1"/>
       </w:pPr>
-      <w:bookmarkStart w:id="0" w:name="_GoBack"/>
-      <w:bookmarkEnd w:id="0"/>
       <w:r>
         <w:t>Cha</w:t>
       </w:r>
@@ -1703,7 +1701,36 @@
     </w:p>
     <w:p>
       <w:r>
-        <w:t xml:space="preserve">The initialization function requires a configuration structure </w:t>
+        <w:t xml:space="preserve">If you are using the STDIO_UART defined in the platform, then you don’t need to call the initialization function and you do not need to set up a ring buffer as described below because those functions are already called from </w:t>
+      </w:r>
+      <w:proofErr w:type="spellStart"/>
+      <w:r>
+        <w:t>platform_stdio_int</w:t>
+      </w:r>
+      <w:proofErr w:type="spellEnd"/>
+      <w:r>
+        <w:t xml:space="preserve"> which is in turn called from </w:t>
+      </w:r>
+      <w:proofErr w:type="spellStart"/>
+      <w:r>
+        <w:t>platform.c</w:t>
+      </w:r>
+      <w:proofErr w:type="spellEnd"/>
+      <w:r>
+        <w:t>. These are needed only if you are using a different UART interface.</w:t>
+      </w:r>
+      <w:bookmarkStart w:id="0" w:name="_GoBack"/>
+      <w:bookmarkEnd w:id="0"/>
+    </w:p>
+    <w:p>
+      <w:r>
+        <w:t xml:space="preserve">The </w:t>
+      </w:r>
+      <w:r>
+        <w:t xml:space="preserve">UART </w:t>
+      </w:r>
+      <w:r>
+        <w:t xml:space="preserve">initialization function requires a configuration structure </w:t>
       </w:r>
       <w:r>
         <w:t xml:space="preserve">of type </w:t>
@@ -1841,7 +1868,11 @@
       </w:r>
       <w:proofErr w:type="spellEnd"/>
       <w:r>
-        <w:t xml:space="preserve"> function which requires a pointer to the ring buffer, a pointer to an array to hold the data, and the size of the buffer. For example, the following could be used to create a 10 byte ring buffer</w:t>
+        <w:t xml:space="preserve"> function which requires a pointer to the ring buffer, a </w:t>
+      </w:r>
+      <w:r>
+        <w:lastRenderedPageBreak/>
+        <w:t>pointer to an array to hold the data, and the size of the buffer. For example, the following could be used to create a 10 byte ring buffer</w:t>
       </w:r>
       <w:r>
         <w:t xml:space="preserve"> called </w:t>
@@ -1881,7 +1912,6 @@
         <w:rPr>
           <w:sz w:val="20"/>
         </w:rPr>
-        <w:lastRenderedPageBreak/>
         <w:t>wiced_ring_buffer_t</w:t>
       </w:r>
       <w:proofErr w:type="spellEnd"/>
@@ -5504,7 +5534,7 @@
                 <w:bCs/>
                 <w:noProof/>
               </w:rPr>
-              <w:t>1</w:t>
+              <w:t>8</w:t>
             </w:r>
             <w:r>
               <w:rPr>
@@ -10331,7 +10361,7 @@
   <w:style w:type="paragraph" w:default="1" w:styleId="Normal">
     <w:name w:val="Normal"/>
     <w:qFormat/>
-    <w:rsid w:val="00CE2934"/>
+    <w:rsid w:val="00A873A2"/>
   </w:style>
   <w:style w:type="paragraph" w:styleId="Heading1">
     <w:name w:val="heading 1"/>
@@ -10451,7 +10481,7 @@
     <w:uiPriority w:val="1"/>
     <w:semiHidden/>
     <w:unhideWhenUsed/>
-    <w:rsid w:val="00CE2934"/>
+    <w:rsid w:val="00A873A2"/>
   </w:style>
   <w:style w:type="table" w:default="1" w:styleId="TableNormal">
     <w:name w:val="Normal Table"/>
@@ -10473,7 +10503,7 @@
     <w:uiPriority w:val="99"/>
     <w:semiHidden/>
     <w:unhideWhenUsed/>
-    <w:rsid w:val="00CE2934"/>
+    <w:rsid w:val="00A873A2"/>
   </w:style>
   <w:style w:type="paragraph" w:styleId="ListParagraph">
     <w:name w:val="List Paragraph"/>
@@ -11250,7 +11280,7 @@
 </file>
 
 <file path=customXml/itemProps1.xml><?xml version="1.0" encoding="utf-8"?>
-<ds:datastoreItem xmlns:ds="http://schemas.openxmlformats.org/officeDocument/2006/customXml" ds:itemID="{BFCC299F-0B7B-4AB8-9E6B-0721AC05D495}">
+<ds:datastoreItem xmlns:ds="http://schemas.openxmlformats.org/officeDocument/2006/customXml" ds:itemID="{55039C4B-791C-4D02-8BEB-6BA925B9A68B}">
   <ds:schemaRefs>
     <ds:schemaRef ds:uri="http://schemas.openxmlformats.org/officeDocument/2006/bibliography"/>
   </ds:schemaRefs>

</xml_diff>